<commit_message>
adicionadas versoes tex pdf e docx corretas
</commit_message>
<xml_diff>
--- a/Chu-20april15_.docx
+++ b/Chu-20april15_.docx
@@ -2318,7 +2318,7 @@
         <w:rPr>
           <w:lang w:val="en-US"/>
         </w:rPr>
-        <w:t>the literature, from social sciences and humanities~\cite{latour2013} to computer science~\cite{gmane} and physics~\ref{barabasiHumanDyn,newmanFriendship}, given the multidisciplinary nature of the topic. One of the approaches from an exact science perspective is to represent i</w:t>
+        <w:t>the literature, from social sciences and humanities~\cite{latour2013} to computer science~\cite{bird} and physics~\cite{barabasiHumanDyn,newmanFriendship}, given the multidisciplinary nature of the topic. One of the approaches from an exact science perspective is to represent i</w:t>
       </w:r>
       <w:r>
         <w:rPr>
@@ -2333,7 +2333,30 @@
           <w:shd w:fill="FFFF00" w:val="clear"/>
           <w:lang w:val="en-US"/>
         </w:rPr>
-        <w:t>[</w:t>
+        <w:t>[gmane,barabasiHumanDyn,newmanFriendship],</w:t>
+      </w:r>
+      <w:r>
+        <w:rPr>
+          <w:rFonts w:cs="Courier New" w:ascii="Courier New" w:hAnsi="Courier New"/>
+          <w:lang w:val="en-US"/>
+        </w:rPr>
+        <w:t xml:space="preserve"> with which </w:t>
+      </w:r>
+    </w:p>
+    <w:p>
+      <w:pPr>
+        <w:pStyle w:val="PlainText"/>
+        <w:rPr>
+          <w:rFonts w:cs="Courier New" w:ascii="Courier New" w:hAnsi="Courier New"/>
+          <w:lang w:val="en-US"/>
+        </w:rPr>
+      </w:pPr>
+      <w:r>
+        <w:rPr>
+          <w:rFonts w:cs="Courier New" w:ascii="Courier New" w:hAnsi="Courier New"/>
+          <w:lang w:val="en-US"/>
+        </w:rPr>
+        <w:t>several features of human interaction have been revealed. For example, the topology of human interaction networks exhibits a scale-free trace</w:t>
       </w:r>
       <w:r>
         <w:rPr>
@@ -2341,7 +2364,91 @@
           <w:shd w:fill="FFFF00" w:val="clear"/>
           <w:lang w:val="en-US"/>
         </w:rPr>
-        <w:t>gmane,barabasiHumanDyn,newmanFriendship</w:t>
+        <w:t>,</w:t>
+      </w:r>
+      <w:r>
+        <w:rPr>
+          <w:rFonts w:cs="Courier New" w:ascii="Courier New" w:hAnsi="Courier New"/>
+          <w:lang w:val="en-US"/>
+        </w:rPr>
+        <w:t xml:space="preserve"> which points to the existence of a small number of highly connected hubs and a large number of poorly connected nodes. The dynamics of complex networks representing human interaction has also been addressed ~\cite{barabasiEvo,newmanEvolving}</w:t>
+      </w:r>
+      <w:r>
+        <w:rPr>
+          <w:rFonts w:cs="Courier New" w:ascii="Courier New" w:hAnsi="Courier New"/>
+          <w:shd w:fill="FFFFFF" w:val="clear"/>
+          <w:lang w:val="en-US"/>
+        </w:rPr>
+        <w:t>,</w:t>
+      </w:r>
+      <w:r>
+        <w:rPr>
+          <w:rFonts w:cs="Courier New" w:ascii="Courier New" w:hAnsi="Courier New"/>
+          <w:lang w:val="en-US"/>
+        </w:rPr>
+        <w:t xml:space="preserve"> but only to a limited extent, since research is normally focused on a particular metric or functionality, such as accessibility or community detection~\cite{access,newmanModularity}. </w:t>
+      </w:r>
+    </w:p>
+    <w:p>
+      <w:pPr>
+        <w:pStyle w:val="PlainText"/>
+        <w:rPr>
+          <w:rFonts w:cs="Courier New" w:ascii="Courier New" w:hAnsi="Courier New"/>
+          <w:lang w:val="en-US"/>
+        </w:rPr>
+      </w:pPr>
+      <w:r>
+        <w:rPr>
+          <w:rFonts w:cs="Courier New" w:ascii="Courier New" w:hAnsi="Courier New"/>
+          <w:lang w:val="en-US"/>
+        </w:rPr>
+      </w:r>
+    </w:p>
+    <w:p>
+      <w:pPr>
+        <w:pStyle w:val="PlainText"/>
+        <w:rPr>
+          <w:rFonts w:cs="Courier New" w:ascii="Courier New" w:hAnsi="Courier New"/>
+          <w:lang w:val="en-US"/>
+        </w:rPr>
+      </w:pPr>
+      <w:r>
+        <w:rPr>
+          <w:rFonts w:cs="Courier New" w:ascii="Courier New" w:hAnsi="Courier New"/>
+          <w:lang w:val="en-US"/>
+        </w:rPr>
+        <w:t xml:space="preserve">In this paper we analyze the evolution of human interaction networks, by considering interaction in email lists as their representative. Using a timeline of activity snapshots with a constant number of contiguous messages in email lists, we found a remarkable stability for several of the network properties. Because this stability was shared by all email lists, we advocate that some of the conclusions can be valid for more general classes of interaction networks. In particular, this allows us to discuss typologies in the context of such networks, in an attempt to bridge the gap between approaches based solely on data analysis (i.e. from a hard sciences perspective) and those relevant to the social sciences. This is important insofar as typologies are the canon of scientific literature for classification of human agents~\cite{typCanon}. </w:t>
+      </w:r>
+    </w:p>
+    <w:p>
+      <w:pPr>
+        <w:pStyle w:val="PlainText"/>
+        <w:rPr>
+          <w:rFonts w:cs="Courier New" w:ascii="Courier New" w:hAnsi="Courier New"/>
+          <w:lang w:val="en-US"/>
+        </w:rPr>
+      </w:pPr>
+      <w:r>
+        <w:rPr>
+          <w:rFonts w:cs="Courier New" w:ascii="Courier New" w:hAnsi="Courier New"/>
+          <w:lang w:val="en-US"/>
+        </w:rPr>
+      </w:r>
+    </w:p>
+    <w:p>
+      <w:pPr>
+        <w:pStyle w:val="PlainText"/>
+        <w:rPr>
+          <w:rFonts w:cs="Courier New" w:ascii="Courier New" w:hAnsi="Courier New"/>
+          <w:lang w:val="en-US"/>
+        </w:rPr>
+      </w:pPr>
+      <w:r>
+        <w:rPr>
+          <w:rFonts w:cs="Courier New" w:ascii="Courier New" w:hAnsi="Courier New"/>
+          <w:lang w:val="en-US"/>
+        </w:rPr>
+        <w:t xml:space="preserve">The paper is organized as follows. </w:t>
       </w:r>
       <w:r>
         <w:rPr>
@@ -2349,153 +2456,7 @@
           <w:shd w:fill="FFFF00" w:val="clear"/>
           <w:lang w:val="en-US"/>
         </w:rPr>
-        <w:t>],</w:t>
-      </w:r>
-      <w:r>
-        <w:rPr>
-          <w:rFonts w:cs="Courier New" w:ascii="Courier New" w:hAnsi="Courier New"/>
-          <w:lang w:val="en-US"/>
-        </w:rPr>
-        <w:t xml:space="preserve"> with which </w:t>
-      </w:r>
-    </w:p>
-    <w:p>
-      <w:pPr>
-        <w:pStyle w:val="PlainText"/>
-        <w:rPr>
-          <w:rFonts w:cs="Courier New" w:ascii="Courier New" w:hAnsi="Courier New"/>
-          <w:lang w:val="en-US"/>
-        </w:rPr>
-      </w:pPr>
-      <w:r>
-        <w:rPr>
-          <w:rFonts w:cs="Courier New" w:ascii="Courier New" w:hAnsi="Courier New"/>
-          <w:lang w:val="en-US"/>
-        </w:rPr>
-        <w:t xml:space="preserve">several features of human interaction have been revealed. For example, the topology of human interaction networks exhibits a scale-free </w:t>
-      </w:r>
-      <w:r>
-        <w:rPr>
-          <w:rFonts w:cs="Courier New" w:ascii="Courier New" w:hAnsi="Courier New"/>
-          <w:lang w:val="en-US"/>
-        </w:rPr>
-        <w:t>trace</w:t>
-      </w:r>
-      <w:r>
-        <w:rPr>
-          <w:rFonts w:cs="Courier New" w:ascii="Courier New" w:hAnsi="Courier New"/>
-          <w:shd w:fill="FFFF00" w:val="clear"/>
-          <w:lang w:val="en-US"/>
-        </w:rPr>
-        <w:t>,</w:t>
-      </w:r>
-      <w:r>
-        <w:rPr>
-          <w:rFonts w:cs="Courier New" w:ascii="Courier New" w:hAnsi="Courier New"/>
-          <w:lang w:val="en-US"/>
-        </w:rPr>
-        <w:t xml:space="preserve"> which points to the existence of a small number of highly connected hubs and a large number of poorly connected nodes. The dynamics of complex networks representing human interaction has also been addressed ~\cite{barabasiEvo,newmanEvolving}</w:t>
-      </w:r>
-      <w:r>
-        <w:rPr>
-          <w:rFonts w:cs="Courier New" w:ascii="Courier New" w:hAnsi="Courier New"/>
-          <w:shd w:fill="auto" w:val="clear"/>
-          <w:lang w:val="en-US"/>
-        </w:rPr>
-        <w:t>,</w:t>
-      </w:r>
-      <w:r>
-        <w:rPr>
-          <w:rFonts w:cs="Courier New" w:ascii="Courier New" w:hAnsi="Courier New"/>
-          <w:lang w:val="en-US"/>
-        </w:rPr>
-        <w:t xml:space="preserve"> but only to a limited extent, since research is normally focused on a particular metric or functionality, such as accessibility or community detection~\cite{access,newmanModularity}. </w:t>
-      </w:r>
-    </w:p>
-    <w:p>
-      <w:pPr>
-        <w:pStyle w:val="PlainText"/>
-        <w:rPr>
-          <w:rFonts w:cs="Courier New" w:ascii="Courier New" w:hAnsi="Courier New"/>
-          <w:lang w:val="en-US"/>
-        </w:rPr>
-      </w:pPr>
-      <w:r>
-        <w:rPr>
-          <w:rFonts w:cs="Courier New" w:ascii="Courier New" w:hAnsi="Courier New"/>
-          <w:lang w:val="en-US"/>
-        </w:rPr>
-      </w:r>
-    </w:p>
-    <w:p>
-      <w:pPr>
-        <w:pStyle w:val="PlainText"/>
-        <w:rPr>
-          <w:rFonts w:cs="Courier New" w:ascii="Courier New" w:hAnsi="Courier New"/>
-          <w:lang w:val="en-US"/>
-        </w:rPr>
-      </w:pPr>
-      <w:r>
-        <w:rPr>
-          <w:rFonts w:cs="Courier New" w:ascii="Courier New" w:hAnsi="Courier New"/>
-          <w:lang w:val="en-US"/>
-        </w:rPr>
-        <w:t xml:space="preserve">In this paper we analyze the evolution of human interaction networks, by considering interaction in email lists as their representative. Using a timeline of activity snapshots with a constant number of contiguous messages in email lists, we found a remarkable stability for several of the network properties. Because this stability was shared by all email lists, we advocate that some of the conclusions can be valid for more general classes of interaction networks. In particular, this allows us to discuss typologies in the context of such networks, in an attempt to bridge the gap between approaches based solely on data analysis (i.e. from a hard sciences perspective) and those relevant to the social sciences. This is important insofar as typologies are the canon of scientific literature for classification of human agents~\cite{typCanon}. </w:t>
-      </w:r>
-    </w:p>
-    <w:p>
-      <w:pPr>
-        <w:pStyle w:val="PlainText"/>
-        <w:rPr>
-          <w:rFonts w:cs="Courier New" w:ascii="Courier New" w:hAnsi="Courier New"/>
-          <w:lang w:val="en-US"/>
-        </w:rPr>
-      </w:pPr>
-      <w:r>
-        <w:rPr>
-          <w:rFonts w:cs="Courier New" w:ascii="Courier New" w:hAnsi="Courier New"/>
-          <w:lang w:val="en-US"/>
-        </w:rPr>
-      </w:r>
-    </w:p>
-    <w:p>
-      <w:pPr>
-        <w:pStyle w:val="PlainText"/>
-        <w:rPr>
-          <w:rFonts w:cs="Courier New" w:ascii="Courier New" w:hAnsi="Courier New"/>
-          <w:lang w:val="en-US"/>
-        </w:rPr>
-      </w:pPr>
-      <w:r>
-        <w:rPr>
-          <w:rFonts w:cs="Courier New" w:ascii="Courier New" w:hAnsi="Courier New"/>
-          <w:lang w:val="en-US"/>
-        </w:rPr>
-        <w:t xml:space="preserve">The paper is organized as follows. </w:t>
-      </w:r>
-      <w:r>
-        <w:rPr>
-          <w:rFonts w:cs="Courier New" w:ascii="Courier New" w:hAnsi="Courier New"/>
-          <w:shd w:fill="FFFF00" w:val="clear"/>
-          <w:lang w:val="en-US"/>
-        </w:rPr>
-        <w:t>Section</w:t>
-      </w:r>
-      <w:r>
-        <w:rPr>
-          <w:rFonts w:cs="Courier New" w:ascii="Courier New" w:hAnsi="Courier New"/>
-          <w:shd w:fill="FFFF00" w:val="clear"/>
-          <w:lang w:val="en-US"/>
-        </w:rPr>
-        <w:t>~\ref{sec:related}</w:t>
-      </w:r>
-      <w:r>
-        <w:rPr>
-          <w:rFonts w:cs="Courier New" w:ascii="Courier New" w:hAnsi="Courier New"/>
-          <w:shd w:fill="FFFF00" w:val="clear"/>
-          <w:lang w:val="en-US"/>
-        </w:rPr>
-        <w:t xml:space="preserve"> describes</w:t>
+        <w:t>Section~\ref{sec:related} describes</w:t>
       </w:r>
       <w:r>
         <w:rPr>
@@ -5125,7 +5086,7 @@
           <w:rFonts w:cs="Courier New" w:ascii="Courier New" w:hAnsi="Courier New"/>
           <w:lang w:val="en-US"/>
         </w:rPr>
-        <w:t>\item Exclusivist criterion $C_1$:  vertices are only classified if the class is the same according to all metrics. In this case, vertices classified (usually) do not reach 100\%, which is indicated by a black line in the figures of Appendix~\ref{figures}.</w:t>
+        <w:t>\item Exclusivist criterion $C_1$:  vertices are only classified if the class is the same according to all metrics. In this case, vertices classified (usually) do not reach 100\%, which is indicated by a black line in Figures~\ref{fig:sectIL}.</w:t>
       </w:r>
     </w:p>
     <w:p>
@@ -5148,7 +5109,7 @@
           <w:rFonts w:cs="Courier New" w:ascii="Courier New" w:hAnsi="Courier New"/>
           <w:lang w:val="en-US"/>
         </w:rPr>
-        <w:t>\item Inclusivist criterion $C_2$: a vertex has the class given by any of the metrics. Therefore, a vertex may belong to more than one class, and total members may add more than 100\%, which is indicated by a black line in the figures of Appendix~\ref{figures}.</w:t>
+        <w:t>\item Inclusivist criterion $C_2$: a vertex has the class given by any of the metrics. Therefore, a vertex may belong to more than one class, and total members may add more than 100\%, which is indicated by a black line in Figure~\ref{fig:sectIL}.</w:t>
       </w:r>
     </w:p>
     <w:p>
@@ -5591,7 +5552,21 @@
           <w:rFonts w:cs="Courier New" w:ascii="Courier New" w:hAnsi="Courier New"/>
           <w:lang w:val="en-US"/>
         </w:rPr>
-        <w:t>The simplification of all the compound possibilities to the small set listed above can be formalized in strict mathematical terms, but this was considered out of the scope for current interests. It is worth noting that the exclusivist cascade is the same sectioning of an inclusivist cascade from periphery to hubs, but with inverted order of sectors precedence. These compound criteria can be used to examine network sections in the case of a low number of messages, such as in the last figures of Appendix~\ref{figures}.</w:t>
+        <w:t xml:space="preserve">The simplification of all the compound possibilities to the small set listed above can be formalized in strict mathematical terms, but this was considered out of the scope for current interests. It is worth noting that the exclusivist cascade is the same sectioning of an inclusivist cascade from periphery to hubs, but with inverted order of sectors precedence. These compound criteria can be used to examine network sections in the case of a low number of messages, such as in the last figures of </w:t>
+      </w:r>
+      <w:r>
+        <w:rPr>
+          <w:rFonts w:cs="Courier New" w:ascii="Courier New" w:hAnsi="Courier New"/>
+          <w:lang w:val="en-US"/>
+        </w:rPr>
+        <w:t>Support Information</w:t>
+      </w:r>
+      <w:r>
+        <w:rPr>
+          <w:rFonts w:cs="Courier New" w:ascii="Courier New" w:hAnsi="Courier New"/>
+          <w:lang w:val="en-US"/>
+        </w:rPr>
+        <w:t>.</w:t>
       </w:r>
     </w:p>
     <w:p>
@@ -6229,7 +6204,35 @@
           <w:rFonts w:cs="Courier New" w:ascii="Courier New" w:hAnsi="Courier New"/>
           <w:lang w:val="en-US"/>
         </w:rPr>
-        <w:t>The evolution of the networks was visualized with animations, image galleries and online gadgets developed specifically for this research~\cite{animacoes,galGMANE,appGMANE}. Such visualizations were crucial to guide research into the most important features of network evolution, and prompted us to capture the prominence of topological metrics along time using mean and standard deviations. Furthermore, the size of three sectors could be visualized in a timeline fashion (Appendix~\ref{figures}). Visualization of network structure was especially useful as part of the email lists data mining</w:t>
+        <w:t>The evolution of the networks was visualized with animations, image galleries and online gadgets developed specifically for this research~\cite{animacoes,galGMANE,appGMANE}. Such visualizations were crucial to guide research into the most important features of network evolution, and prompted us to capture the prominence of topological metrics along time using mean and standard deviations. Furthermore, the size of three sectors could be visualized in a timeline fashion (</w:t>
+      </w:r>
+      <w:r>
+        <w:rPr>
+          <w:rFonts w:cs="Courier New" w:ascii="Courier New" w:hAnsi="Courier New"/>
+          <w:lang w:val="en-US"/>
+        </w:rPr>
+        <w:t>Figure</w:t>
+      </w:r>
+      <w:r>
+        <w:rPr>
+          <w:rFonts w:cs="Courier New" w:ascii="Courier New" w:hAnsi="Courier New"/>
+          <w:lang w:val="en-US"/>
+        </w:rPr>
+        <w:t>~\ref{fig:</w:t>
+      </w:r>
+      <w:r>
+        <w:rPr>
+          <w:rFonts w:cs="Courier New" w:ascii="Courier New" w:hAnsi="Courier New"/>
+          <w:lang w:val="en-US"/>
+        </w:rPr>
+        <w:t>sectIL</w:t>
+      </w:r>
+      <w:r>
+        <w:rPr>
+          <w:rFonts w:cs="Courier New" w:ascii="Courier New" w:hAnsi="Courier New"/>
+          <w:lang w:val="en-US"/>
+        </w:rPr>
+        <w:t>}). Visualization of network structure was especially useful as part of the email lists data mining</w:t>
       </w:r>
       <w:r>
         <w:rPr>
@@ -6577,7 +6580,45 @@
           <w:rFonts w:cs="Courier New" w:ascii="Courier New" w:hAnsi="Courier New"/>
           <w:lang w:val="en-US"/>
         </w:rPr>
-        <w:t xml:space="preserve">\item The topological metrics combine into principal components in PCA in the same way for all lists and all snapshots. </w:t>
+        <w:t xml:space="preserve">\item The topological metrics combine into principal components in PCA in the same way for all lists and all snapshots (). </w:t>
+      </w:r>
+    </w:p>
+    <w:p>
+      <w:pPr>
+        <w:pStyle w:val="PlainText"/>
+        <w:rPr/>
+      </w:pPr>
+      <w:r>
+        <w:rPr/>
+        <w:t xml:space="preserve">        </w:t>
+      </w:r>
+      <w:r>
+        <w:rPr/>
+        <w:t>\item Symmetry measures of the topology, as defined in this article, present more dispersion than the usual clustering coefficient (Section~\ref{prevalence}).</w:t>
+      </w:r>
+    </w:p>
+    <w:p>
+      <w:pPr>
+        <w:pStyle w:val="PlainText"/>
+        <w:rPr/>
+      </w:pPr>
+      <w:r>
+        <w:rPr/>
+        <w:t xml:space="preserve">    </w:t>
+      </w:r>
+      <w:r>
+        <w:rPr/>
+        <w:t>\item Typology speculations are immediate from results (Section~\ref{sec:pty}).</w:t>
+      </w:r>
+    </w:p>
+    <w:p>
+      <w:pPr>
+        <w:pStyle w:val="PlainText"/>
+        <w:rPr/>
+      </w:pPr>
+      <w:r>
+        <w:rPr/>
+        <w:t>\end{itemize}</w:t>
       </w:r>
     </w:p>
     <w:p>
@@ -6673,21 +6714,7 @@
           <w:lang w:val="en-US"/>
         </w:rPr>
         <w:tab/>
-        <w:t xml:space="preserve">\caption{The rescaled circular mean $\theta_\mu'$, the standard deviation $S(z)$, the variance $Var(z)$, the circular dispersion $\delta(z)$ and the relation of maximum and minimum incidence at each time unit $\frac{max(incidence}{min(incidence}$. Also, $ \mu_{\frac{max(incidence')}{min(incidence')}} $ and $ \sigma_{\frac{max(incidence')}{min(incidence')} }$ are given for 1000 uniform distribution simulations within the same number of bins and with the same number of samples. Section~\ref{sec:mtime} describes the theoretical background of directional (or circular) statistics. </w:t>
-      </w:r>
-      <w:r>
-        <w:rPr>
-          <w:rFonts w:cs="Courier New" w:ascii="Courier New" w:hAnsi="Courier New"/>
-          <w:lang w:val="en-US"/>
-        </w:rPr>
-        <w:t>This typical table was made using LAD list messages.</w:t>
-      </w:r>
-      <w:r>
-        <w:rPr>
-          <w:rFonts w:cs="Courier New" w:ascii="Courier New" w:hAnsi="Courier New"/>
-          <w:lang w:val="en-US"/>
-        </w:rPr>
-        <w:t>}</w:t>
+        <w:t>\caption{The rescaled circular mean $\theta_\mu'$, the standard deviation $S(z)$, the variance $Var(z)$, the circular dispersion $\delta(z)$ and the relation of maximum and minimum incidence at each time unit $\frac{max(incidence}{min(incidence}$. Also, $ \mu_{\frac{max(incidence')}{min(incidence')}} $ and $ \sigma_{\frac{max(incidence')}{min(incidence')} }$ are given for 1000 uniform distribution simulations within the same number of bins and with the same number of samples. Section~\ref{sec:mtime} describes the theoretical background of directional (or circular) statistics. This typical table was made using LAD list messages.}</w:t>
       </w:r>
     </w:p>
     <w:p>
@@ -6895,56 +6922,7 @@
           <w:rFonts w:cs="Courier New" w:ascii="Courier New" w:hAnsi="Courier New"/>
           <w:lang w:val="en-US"/>
         </w:rPr>
-        <w:t xml:space="preserve">The activity along time is practically the same for all lists, as </w:t>
-      </w:r>
-      <w:r>
-        <w:rPr>
-          <w:rFonts w:cs="Courier New" w:ascii="Courier New" w:hAnsi="Courier New"/>
-          <w:lang w:val="en-US"/>
-        </w:rPr>
-        <w:t>exemplified with</w:t>
-      </w:r>
-      <w:r>
-        <w:rPr>
-          <w:rFonts w:cs="Courier New" w:ascii="Courier New" w:hAnsi="Courier New"/>
-          <w:lang w:val="en-US"/>
-        </w:rPr>
-        <w:t xml:space="preserve"> the circular </w:t>
-      </w:r>
-      <w:r>
-        <w:rPr>
-          <w:rFonts w:cs="Courier New" w:ascii="Courier New" w:hAnsi="Courier New"/>
-          <w:lang w:val="en-US"/>
-        </w:rPr>
-        <w:t xml:space="preserve">statistics </w:t>
-      </w:r>
-      <w:r>
-        <w:rPr>
-          <w:rFonts w:cs="Courier New" w:ascii="Courier New" w:hAnsi="Courier New"/>
-          <w:lang w:val="en-US"/>
-        </w:rPr>
-        <w:t xml:space="preserve">in Table~\ref{tab:circ} </w:t>
-      </w:r>
-      <w:r>
-        <w:rPr>
-          <w:rFonts w:cs="Courier New" w:ascii="Courier New" w:hAnsi="Courier New"/>
-          <w:lang w:val="en-US"/>
-        </w:rPr>
-        <w:t>and</w:t>
-      </w:r>
-      <w:r>
-        <w:rPr>
-          <w:rFonts w:cs="Courier New" w:ascii="Courier New" w:hAnsi="Courier New"/>
-          <w:lang w:val="en-US"/>
-        </w:rPr>
-        <w:t xml:space="preserve"> </w:t>
-      </w:r>
-      <w:r>
-        <w:rPr>
-          <w:rFonts w:cs="Courier New" w:ascii="Courier New" w:hAnsi="Courier New"/>
-          <w:lang w:val="en-US"/>
-        </w:rPr>
-        <w:t>Support information.</w:t>
+        <w:t>The activity along time is practically the same for all lists, as exemplified with the circular statistics in Table~\ref{tab:circ} and Support information.</w:t>
       </w:r>
     </w:p>
     <w:p>
@@ -7530,7 +7508,7 @@
           <w:lang w:val="en-US"/>
         </w:rPr>
         <w:tab/>
-        <w:t>\caption{Example of activity percentages of the months along the year. Activity is concentrated in Jun-Aug for MET and LAD, and in Dec-Mar for CPP, LAU and LAD (see Table~\ref{ano}). These observations fit academic calendars, vacations and end-of-year holidays.}</w:t>
+        <w:t>\caption{Example of activity percentages of the months along the year from LAD list messages. Activity is concentrated in Jun-Aug for MET and LAD, and in Dec-Mar for CPP, LAU and LAD (see Support Information). These observations fit academic calendars, vacations and end-of-year holidays.}</w:t>
       </w:r>
     </w:p>
     <w:p>
@@ -7643,21 +7621,7 @@
           <w:rFonts w:cs="Courier New" w:ascii="Courier New" w:hAnsi="Courier New"/>
           <w:lang w:val="en-US"/>
         </w:rPr>
-        <w:t>L</w:t>
-      </w:r>
-      <w:r>
-        <w:rPr>
-          <w:rFonts w:cs="Courier New" w:ascii="Courier New" w:hAnsi="Courier New"/>
-          <w:lang w:val="en-US"/>
-        </w:rPr>
-        <w:t xml:space="preserve">iterature </w:t>
-      </w:r>
-      <w:r>
-        <w:rPr>
-          <w:rFonts w:cs="Courier New" w:ascii="Courier New" w:hAnsi="Courier New"/>
-          <w:lang w:val="en-US"/>
-        </w:rPr>
-        <w:t>reports that big communities have greater longevity when hubs are changed all the time, while smaller communities have greater longevity when hubs are stable~\cite{barabasiEvo}.</w:t>
+        <w:t>Literature reports that big communities have greater longevity when hubs are changed all the time, while smaller communities have greater longevity when hubs are stable~\cite{barabasiEvo}.</w:t>
       </w:r>
       <w:r>
         <w:rPr>
@@ -8014,63 +7978,7 @@
           <w:rFonts w:cs="Courier New" w:ascii="Courier New" w:hAnsi="Courier New"/>
           <w:lang w:val="en-US"/>
         </w:rPr>
-        <w:t xml:space="preserve">Typically, $\approx </w:t>
-      </w:r>
-      <w:r>
-        <w:rPr>
-          <w:rFonts w:cs="Courier New" w:ascii="Courier New" w:hAnsi="Courier New"/>
-          <w:lang w:val="en-US"/>
-        </w:rPr>
-        <w:t>[3-12]</w:t>
-      </w:r>
-      <w:r>
-        <w:rPr>
-          <w:rFonts w:cs="Courier New" w:ascii="Courier New" w:hAnsi="Courier New"/>
-          <w:lang w:val="en-US"/>
-        </w:rPr>
-        <w:t>\%$ of the vertices are found to be hubs, $\approx [15-</w:t>
-      </w:r>
-      <w:r>
-        <w:rPr>
-          <w:rFonts w:cs="Courier New" w:ascii="Courier New" w:hAnsi="Courier New"/>
-          <w:lang w:val="en-US"/>
-        </w:rPr>
-        <w:t>44</w:t>
-      </w:r>
-      <w:r>
-        <w:rPr>
-          <w:rFonts w:cs="Courier New" w:ascii="Courier New" w:hAnsi="Courier New"/>
-          <w:lang w:val="en-US"/>
-        </w:rPr>
-        <w:t>]\%$ are intermediary and $\approx [</w:t>
-      </w:r>
-      <w:r>
-        <w:rPr>
-          <w:rFonts w:cs="Courier New" w:ascii="Courier New" w:hAnsi="Courier New"/>
-          <w:lang w:val="en-US"/>
-        </w:rPr>
-        <w:t>44</w:t>
-      </w:r>
-      <w:r>
-        <w:rPr>
-          <w:rFonts w:cs="Courier New" w:ascii="Courier New" w:hAnsi="Courier New"/>
-          <w:lang w:val="en-US"/>
-        </w:rPr>
-        <w:t>-8</w:t>
-      </w:r>
-      <w:r>
-        <w:rPr>
-          <w:rFonts w:cs="Courier New" w:ascii="Courier New" w:hAnsi="Courier New"/>
-          <w:lang w:val="en-US"/>
-        </w:rPr>
-        <w:t>2</w:t>
-      </w:r>
-      <w:r>
-        <w:rPr>
-          <w:rFonts w:cs="Courier New" w:ascii="Courier New" w:hAnsi="Courier New"/>
-          <w:lang w:val="en-US"/>
-        </w:rPr>
-        <w:t>]\%$ are peripheral, which is consistent with the literature~\cite{secFree}.</w:t>
+        <w:t>Typically, $\approx [3-12]\%$ of the vertices are found to be hubs, $\approx [15-44]\%$ are intermediary and $\approx [44-82]\%$ are peripheral, which is consistent with the literature~\cite{secFree}.</w:t>
       </w:r>
     </w:p>
     <w:p>
@@ -8243,7 +8151,21 @@
           <w:lang w:val="en-US"/>
         </w:rPr>
         <w:tab/>
-        <w:t>\caption{Fraction of agents in each Erd\"os sector. Hubs, intermediary and periphery fractions are represented in red, green and blue. For this figure, we used two simple criteria, namely degree and strength, for the graphics on the left. For the graphs on the right we employed the Exclusivist and inclusivist compound criteria, with black lines representing the fraction of vertices without class and with more than one class, respectively. See Appendix~\ref{figures} for a collection of such timeline figures with all simple and compound criteria and metrics.}</w:t>
+        <w:t xml:space="preserve">\caption{Fraction of agents in each Erd\"os sector. Hubs, intermediary and periphery fractions are represented in red, green and blue. For this figure, we used two simple criteria, namely degree and strength, for the graphics on the left. For the graphs on the right we employed the Exclusivist and inclusivist compound criteria, with black lines representing the fraction of vertices without class and with more than one class, respectively. See </w:t>
+      </w:r>
+      <w:r>
+        <w:rPr>
+          <w:rFonts w:cs="Courier New" w:ascii="Courier New" w:hAnsi="Courier New"/>
+          <w:lang w:val="en-US"/>
+        </w:rPr>
+        <w:t>Support Information</w:t>
+      </w:r>
+      <w:r>
+        <w:rPr>
+          <w:rFonts w:cs="Courier New" w:ascii="Courier New" w:hAnsi="Courier New"/>
+          <w:lang w:val="en-US"/>
+        </w:rPr>
+        <w:t xml:space="preserve"> for a collection of such timeline figures with all simple and compound criteria and metrics.}</w:t>
       </w:r>
     </w:p>
     <w:p>
@@ -8266,7 +8188,21 @@
           <w:rFonts w:cs="Courier New" w:ascii="Courier New" w:hAnsi="Courier New"/>
           <w:lang w:val="en-US"/>
         </w:rPr>
-        <w:t>\label{tab:sectIL}</w:t>
+        <w:t>\label{</w:t>
+      </w:r>
+      <w:r>
+        <w:rPr>
+          <w:rFonts w:cs="Courier New" w:ascii="Courier New" w:hAnsi="Courier New"/>
+          <w:lang w:val="en-US"/>
+        </w:rPr>
+        <w:t>fig</w:t>
+      </w:r>
+      <w:r>
+        <w:rPr>
+          <w:rFonts w:cs="Courier New" w:ascii="Courier New" w:hAnsi="Courier New"/>
+          <w:lang w:val="en-US"/>
+        </w:rPr>
+        <w:t>:sectIL}</w:t>
       </w:r>
     </w:p>
     <w:p>
@@ -8623,44 +8559,23 @@
           <w:rFonts w:cs="Courier New" w:ascii="Courier New" w:hAnsi="Courier New"/>
           <w:lang w:val="en-US"/>
         </w:rPr>
-        <w:t xml:space="preserve">The first principal component is an average of centrality metrics: degrees, strengths and betweenness centrality. Therefore, all of these centrality measurements are equally important for characterizing the networks. </w:t>
-      </w:r>
-      <w:r>
-        <w:rPr>
-          <w:rFonts w:cs="Courier New" w:ascii="Courier New" w:hAnsi="Courier New"/>
-          <w:lang w:val="en-US"/>
-        </w:rPr>
-        <w:t>On one hand, t</w:t>
-      </w:r>
-      <w:r>
-        <w:rPr>
-          <w:rFonts w:cs="Courier New" w:ascii="Courier New" w:hAnsi="Courier New"/>
-          <w:lang w:val="en-US"/>
-        </w:rPr>
-        <w:t>he relevance of all centrality metrics is not surprising since they may be highly correlated. The degree and strength, for instance, are highly correlated, with Spearman correlation coefficient $\in [0.95,1]$ and Pearson coefficient $\in [0.85,1)$ for $ws&gt;1000$.</w:t>
-      </w:r>
-    </w:p>
-    <w:p>
-      <w:pPr>
-        <w:pStyle w:val="PlainText"/>
-        <w:rPr>
-          <w:rFonts w:cs="Courier New" w:ascii="Courier New" w:hAnsi="Courier New"/>
-          <w:lang w:val="en-US"/>
-        </w:rPr>
-      </w:pPr>
-      <w:r>
-        <w:rPr>
-          <w:rFonts w:cs="Courier New" w:ascii="Courier New" w:hAnsi="Courier New"/>
-          <w:lang w:val="en-US"/>
-        </w:rPr>
-        <w:t xml:space="preserve">On the other hand, </w:t>
-      </w:r>
-      <w:r>
-        <w:rPr>
-          <w:rFonts w:cs="Courier New" w:ascii="Courier New" w:hAnsi="Courier New"/>
-          <w:lang w:val="en-US"/>
-        </w:rPr>
-        <w:t>each measure relate to a different participation characteristic, and their equal relevance is noticeable.</w:t>
+        <w:t>The first principal component is an average of centrality metrics: degrees, strengths and betweenness centrality. Therefore, all of these centrality measurements are equally important for characterizing the networks. On one hand, the relevance of all centrality metrics is not surprising since they may be highly correlated. The degree and strength, for instance, are highly correlated, with Spearman correlation coefficient $\in [0.95,1]$ and Pearson coefficient $\in [0.85,1)$ for $ws&gt;1000$.</w:t>
+      </w:r>
+    </w:p>
+    <w:p>
+      <w:pPr>
+        <w:pStyle w:val="PlainText"/>
+        <w:rPr>
+          <w:rFonts w:cs="Courier New" w:ascii="Courier New" w:hAnsi="Courier New"/>
+          <w:lang w:val="en-US"/>
+        </w:rPr>
+      </w:pPr>
+      <w:r>
+        <w:rPr>
+          <w:rFonts w:cs="Courier New" w:ascii="Courier New" w:hAnsi="Courier New"/>
+          <w:lang w:val="en-US"/>
+        </w:rPr>
+        <w:t>On the other hand, each measure relate to a different participation characteristic, and their equal relevance is noticeable.</w:t>
       </w:r>
     </w:p>
     <w:p>
@@ -8677,14 +8592,7 @@
           <w:rFonts w:cs="Courier New" w:ascii="Courier New" w:hAnsi="Courier New"/>
           <w:lang w:val="en-US"/>
         </w:rPr>
-        <w:t xml:space="preserve">The clustering coefficient is presented in almost perfect orthogonality </w:t>
-      </w:r>
-      <w:r>
-        <w:rPr>
-          <w:rFonts w:cs="Courier New" w:ascii="Courier New" w:hAnsi="Courier New"/>
-          <w:lang w:val="en-US"/>
-        </w:rPr>
-        <w:t>to centrality measures</w:t>
+        <w:t>The clustering coefficient is presented in almost perfect orthogonality to centrality measures</w:t>
       </w:r>
       <w:r>
         <w:rPr>
@@ -8708,14 +8616,7 @@
           <w:rFonts w:cs="Courier New" w:ascii="Courier New" w:hAnsi="Courier New"/>
           <w:lang w:val="en-US"/>
         </w:rPr>
-        <w:t>Dispersion was more prevalent in symmetry-related metrics than the clustering coefficient</w:t>
-      </w:r>
-      <w:r>
-        <w:rPr>
-          <w:rFonts w:cs="Courier New" w:ascii="Courier New" w:hAnsi="Courier New"/>
-          <w:lang w:val="en-US"/>
-        </w:rPr>
-        <w:t xml:space="preserve">. These relations are presented </w:t>
+        <w:t xml:space="preserve">Dispersion was more prevalent in symmetry-related metrics than the clustering coefficient. These relations are presented </w:t>
       </w:r>
       <w:r>
         <w:rPr>
@@ -8723,23 +8624,7 @@
           <w:shd w:fill="FFFF00" w:val="clear"/>
           <w:lang w:val="en-US"/>
         </w:rPr>
-        <w:t>in</w:t>
-      </w:r>
-      <w:r>
-        <w:rPr>
-          <w:rFonts w:cs="Courier New" w:ascii="Courier New" w:hAnsi="Courier New"/>
-          <w:shd w:fill="FFFF00" w:val="clear"/>
-          <w:lang w:val="en-US"/>
-        </w:rPr>
-        <w:t xml:space="preserve"> Figure</w:t>
-      </w:r>
-      <w:r>
-        <w:rPr>
-          <w:rFonts w:cs="Courier New" w:ascii="Courier New" w:hAnsi="Courier New"/>
-          <w:shd w:fill="FFFF00" w:val="clear"/>
-          <w:lang w:val="en-US"/>
-        </w:rPr>
-        <w:t>~\ref{fig:sym} and Table~\ref{tab:pcain}</w:t>
+        <w:t>in Figure~\ref{fig:sym} and Table~\ref{tab:pcain}</w:t>
       </w:r>
       <w:r>
         <w:rPr>
@@ -9045,7 +8930,7 @@
           <w:lang w:val="en-US"/>
         </w:rPr>
         <w:tab/>
-        <w:t>\caption{Prevalence of the symmetry-related metrics over clustering for data dispersion, which was an important result from the PCA analysis, together with stability on component formation. The first plot shows degree versus clustering coefficient. The second plot is similar, but the first component is an average of centrality metrics (see Table~\ref{compPCA}). The third plot resulted from applying PCA with symmetry-related metrics (see Table~\ref{compPCA2}), where greater dispersion can be observed in all sectors, although more pronounced in intermediary and hubs sectors.</w:t>
+        <w:t>\caption{Prevalence of the symmetry-related metrics over clustering for data dispersion, which was an important result from the PCA analysis, together with stability on component formation. The first plot shows degree versus clustering coefficient. The second plot is similar, but the first component is an average of centrality metrics (see Table~\ref{tab:pcain}). The third plot resulted from applying PCA with symmetry-related metrics (also Table~\ref{tab:pcain}), where greater dispersion can be observed in all sectors, although more pronounced in intermediary and hubs sectors.</w:t>
       </w:r>
     </w:p>
     <w:p>
@@ -10181,7 +10066,7 @@
           <w:rFonts w:cs="Courier New" w:ascii="Courier New" w:hAnsi="Courier New"/>
           <w:lang w:val="en-US"/>
         </w:rPr>
-        <w:t>Stability here reported eases typologization of both outliers and usual participation patterns (see Sections~\ref{sec:related} and~\ref{sec:pty}). (por quê?)</w:t>
+        <w:t>Stability here reported eases typologization of both outliers and usual participation patterns (see Sections~\ref{sec:related} and~\ref{sec:pty}) by criteria driven from expected properties.</w:t>
       </w:r>
     </w:p>
     <w:p>
@@ -19188,7 +19073,7 @@
     </w:pPr>
     <w:rPr>
       <w:rFonts w:ascii="Calibri" w:hAnsi="Calibri" w:eastAsia="Droid Sans Fallback" w:cs=""/>
-      <w:color w:val="auto"/>
+      <w:color w:val="00000A"/>
       <w:sz w:val="22"/>
       <w:szCs w:val="22"/>
       <w:lang w:val="pt-BR" w:eastAsia="en-US" w:bidi="ar-SA"/>
@@ -19283,6 +19168,18 @@
       <w:sz w:val="21"/>
       <w:szCs w:val="21"/>
     </w:rPr>
+  </w:style>
+  <w:style w:type="paragraph" w:styleId="TableContents">
+    <w:name w:val="Table Contents"/>
+    <w:basedOn w:val="Normal"/>
+    <w:pPr/>
+    <w:rPr/>
+  </w:style>
+  <w:style w:type="paragraph" w:styleId="TableHeading">
+    <w:name w:val="Table Heading"/>
+    <w:basedOn w:val="TableContents"/>
+    <w:pPr/>
+    <w:rPr/>
   </w:style>
   <w:style w:type="numbering" w:styleId="NoList" w:default="1">
     <w:name w:val="No List"/>

</xml_diff>